<commit_message>
Prideta kino studiju L3 dokumentacija, kaip ir visa.
</commit_message>
<xml_diff>
--- a/Dokumentacija/L3/KinoStudijos/KinoStudijosPanaudojimoAtvejuSpecifikacijos.docx
+++ b/Dokumentacija/L3/KinoStudijos/KinoStudijosPanaudojimoAtvejuSpecifikacijos.docx
@@ -327,6 +327,94 @@
               </w:rPr>
               <w:t>2.1 Sistema pateikia filmo kūrėjų paiešką</w:t>
             </w:r>
+          </w:p>
+        </w:tc>
+      </w:tr>
+      <w:tr>
+        <w:tc>
+          <w:tcPr>
+            <w:tcW w:w="4675" w:type="dxa"/>
+          </w:tcPr>
+          <w:p>
+            <w:pPr>
+              <w:pStyle w:val="ListParagraph"/>
+              <w:numPr>
+                <w:ilvl w:val="0"/>
+                <w:numId w:val="5"/>
+              </w:numPr>
+              <w:rPr>
+                <w:lang w:val="lt-LT"/>
+              </w:rPr>
+            </w:pPr>
+            <w:r>
+              <w:rPr>
+                <w:lang w:val="lt-LT"/>
+              </w:rPr>
+              <w:t>Vartotojas pasirenka filmo kūrėjus</w:t>
+            </w:r>
+          </w:p>
+        </w:tc>
+        <w:tc>
+          <w:tcPr>
+            <w:tcW w:w="4675" w:type="dxa"/>
+          </w:tcPr>
+          <w:p>
+            <w:pPr>
+              <w:rPr>
+                <w:lang w:val="lt-LT"/>
+              </w:rPr>
+            </w:pPr>
+            <w:r>
+              <w:rPr>
+                <w:lang w:val="lt-LT"/>
+              </w:rPr>
+              <w:t>3.1 Sistema įdeda pasirinktus filmų kūrėjus į pasirinktų filmų kūrėjų sąrašą.</w:t>
+            </w:r>
+          </w:p>
+        </w:tc>
+      </w:tr>
+      <w:tr>
+        <w:tc>
+          <w:tcPr>
+            <w:tcW w:w="4675" w:type="dxa"/>
+          </w:tcPr>
+          <w:p>
+            <w:pPr>
+              <w:pStyle w:val="ListParagraph"/>
+              <w:numPr>
+                <w:ilvl w:val="0"/>
+                <w:numId w:val="5"/>
+              </w:numPr>
+              <w:rPr>
+                <w:lang w:val="lt-LT"/>
+              </w:rPr>
+            </w:pPr>
+            <w:r>
+              <w:rPr>
+                <w:lang w:val="lt-LT"/>
+              </w:rPr>
+              <w:t>Nuspaudžiamas filmo pridėjimo mygtukas</w:t>
+            </w:r>
+          </w:p>
+        </w:tc>
+        <w:tc>
+          <w:tcPr>
+            <w:tcW w:w="4675" w:type="dxa"/>
+          </w:tcPr>
+          <w:p>
+            <w:pPr>
+              <w:rPr>
+                <w:lang w:val="lt-LT"/>
+              </w:rPr>
+            </w:pPr>
+            <w:r>
+              <w:rPr>
+                <w:lang w:val="lt-LT"/>
+              </w:rPr>
+              <w:t>4.1 Sistema išsiunčia pranešimus filmų kūrėjams, kurie buvo pridėti prie filmo, patvirtinti pridėjimą.</w:t>
+            </w:r>
+            <w:bookmarkStart w:id="0" w:name="_GoBack"/>
+            <w:bookmarkEnd w:id="0"/>
           </w:p>
         </w:tc>
       </w:tr>
@@ -1232,19 +1320,7 @@
               <w:rPr>
                 <w:lang w:val="lt-LT"/>
               </w:rPr>
-              <w:t>„</w:t>
-            </w:r>
-            <w:r>
-              <w:rPr>
-                <w:lang w:val="lt-LT"/>
-              </w:rPr>
-              <w:t>Darbo pasiūlymų administravimas</w:t>
-            </w:r>
-            <w:r>
-              <w:rPr>
-                <w:lang w:val="lt-LT"/>
-              </w:rPr>
-              <w:t>“</w:t>
+              <w:t>„Darbo pasiūlymų administravimas“</w:t>
             </w:r>
           </w:p>
         </w:tc>
@@ -1341,13 +1417,7 @@
               <w:rPr>
                 <w:lang w:val="lt-LT"/>
               </w:rPr>
-              <w:t>Vartotojas turi būti prisijungęs prie sistemos kaip kino studijos administratorius</w:t>
-            </w:r>
-            <w:r>
-              <w:rPr>
-                <w:lang w:val="lt-LT"/>
-              </w:rPr>
-              <w:t xml:space="preserve"> ir turėti susikūręs sistemoje filmą.</w:t>
+              <w:t>Vartotojas turi būti prisijungęs prie sistemos kaip kino studijos administratorius ir turėti susikūręs sistemoje filmą.</w:t>
             </w:r>
           </w:p>
         </w:tc>
@@ -1427,13 +1497,7 @@
               <w:rPr>
                 <w:lang w:val="lt-LT"/>
               </w:rPr>
-              <w:t xml:space="preserve">Vartotojas nori </w:t>
-            </w:r>
-            <w:r>
-              <w:rPr>
-                <w:lang w:val="lt-LT"/>
-              </w:rPr>
-              <w:t xml:space="preserve">įdėti filmo kūrėjų darbo skelbimą. </w:t>
+              <w:t xml:space="preserve">Vartotojas nori įdėti filmo kūrėjų darbo skelbimą. </w:t>
             </w:r>
           </w:p>
         </w:tc>
@@ -1498,37 +1562,25 @@
               <w:rPr>
                 <w:lang w:val="lt-LT"/>
               </w:rPr>
-              <w:t>Vartotojas</w:t>
-            </w:r>
-            <w:r>
-              <w:rPr>
-                <w:lang w:val="lt-LT"/>
-              </w:rPr>
-              <w:t xml:space="preserve"> pasirenka, kuriam filmui pridės darbo skelbimą.</w:t>
-            </w:r>
-          </w:p>
-        </w:tc>
-        <w:tc>
-          <w:tcPr>
-            <w:tcW w:w="4675" w:type="dxa"/>
-          </w:tcPr>
-          <w:p>
-            <w:pPr>
-              <w:rPr>
-                <w:lang w:val="lt-LT"/>
-              </w:rPr>
-            </w:pPr>
-            <w:r>
-              <w:rPr>
-                <w:lang w:val="lt-LT"/>
-              </w:rPr>
-              <w:t xml:space="preserve">1.1 Sistema </w:t>
-            </w:r>
-            <w:r>
-              <w:rPr>
-                <w:lang w:val="lt-LT"/>
-              </w:rPr>
-              <w:t>pateikia darbo skelbimo kūrimo formą</w:t>
+              <w:t>Vartotojas pasirenka, kuriam filmui pridės darbo skelbimą.</w:t>
+            </w:r>
+          </w:p>
+        </w:tc>
+        <w:tc>
+          <w:tcPr>
+            <w:tcW w:w="4675" w:type="dxa"/>
+          </w:tcPr>
+          <w:p>
+            <w:pPr>
+              <w:rPr>
+                <w:lang w:val="lt-LT"/>
+              </w:rPr>
+            </w:pPr>
+            <w:r>
+              <w:rPr>
+                <w:lang w:val="lt-LT"/>
+              </w:rPr>
+              <w:t>1.1 Sistema pateikia darbo skelbimo kūrimo formą</w:t>
             </w:r>
           </w:p>
         </w:tc>
@@ -1778,13 +1830,7 @@
               <w:rPr>
                 <w:lang w:val="lt-LT"/>
               </w:rPr>
-              <w:t xml:space="preserve">Vartotojas turi būti prisijungęs prie sistemos kaip kino studijos administratorius ir </w:t>
-            </w:r>
-            <w:r>
-              <w:rPr>
-                <w:lang w:val="lt-LT"/>
-              </w:rPr>
-              <w:t>turėti bent vieną sukurtą darbo skelbimą</w:t>
+              <w:t>Vartotojas turi būti prisijungęs prie sistemos kaip kino studijos administratorius ir turėti bent vieną sukurtą darbo skelbimą</w:t>
             </w:r>
           </w:p>
         </w:tc>
@@ -1864,19 +1910,7 @@
               <w:rPr>
                 <w:lang w:val="lt-LT"/>
               </w:rPr>
-              <w:t>Vartotojas nori</w:t>
-            </w:r>
-            <w:r>
-              <w:rPr>
-                <w:lang w:val="lt-LT"/>
-              </w:rPr>
-              <w:t xml:space="preserve"> pašalinti darbo skelbimą</w:t>
-            </w:r>
-            <w:r>
-              <w:rPr>
-                <w:lang w:val="lt-LT"/>
-              </w:rPr>
-              <w:t xml:space="preserve"> </w:t>
+              <w:t xml:space="preserve">Vartotojas nori pašalinti darbo skelbimą </w:t>
             </w:r>
           </w:p>
         </w:tc>
@@ -1941,43 +1975,25 @@
               <w:rPr>
                 <w:lang w:val="lt-LT"/>
               </w:rPr>
-              <w:t>Vartotojas pasirenka</w:t>
-            </w:r>
-            <w:r>
-              <w:rPr>
-                <w:lang w:val="lt-LT"/>
-              </w:rPr>
-              <w:t>, kurį darbo skelbimą norės pašalinti.</w:t>
-            </w:r>
-            <w:r>
-              <w:rPr>
-                <w:lang w:val="lt-LT"/>
-              </w:rPr>
-              <w:t xml:space="preserve"> </w:t>
-            </w:r>
-          </w:p>
-        </w:tc>
-        <w:tc>
-          <w:tcPr>
-            <w:tcW w:w="4675" w:type="dxa"/>
-          </w:tcPr>
-          <w:p>
-            <w:pPr>
-              <w:rPr>
-                <w:lang w:val="lt-LT"/>
-              </w:rPr>
-            </w:pPr>
-            <w:r>
-              <w:rPr>
-                <w:lang w:val="lt-LT"/>
-              </w:rPr>
-              <w:t xml:space="preserve">1.1 Sistema </w:t>
-            </w:r>
-            <w:r>
-              <w:rPr>
-                <w:lang w:val="lt-LT"/>
-              </w:rPr>
-              <w:t>pateikia darbo skelbimo langą.</w:t>
+              <w:t xml:space="preserve">Vartotojas pasirenka, kurį darbo skelbimą norės pašalinti. </w:t>
+            </w:r>
+          </w:p>
+        </w:tc>
+        <w:tc>
+          <w:tcPr>
+            <w:tcW w:w="4675" w:type="dxa"/>
+          </w:tcPr>
+          <w:p>
+            <w:pPr>
+              <w:rPr>
+                <w:lang w:val="lt-LT"/>
+              </w:rPr>
+            </w:pPr>
+            <w:r>
+              <w:rPr>
+                <w:lang w:val="lt-LT"/>
+              </w:rPr>
+              <w:t>1.1 Sistema pateikia darbo skelbimo langą.</w:t>
             </w:r>
           </w:p>
         </w:tc>
@@ -2020,13 +2036,7 @@
               <w:rPr>
                 <w:lang w:val="lt-LT"/>
               </w:rPr>
-              <w:t xml:space="preserve">2.1 </w:t>
-            </w:r>
-            <w:r>
-              <w:rPr>
-                <w:lang w:val="lt-LT"/>
-              </w:rPr>
-              <w:t>Sistema pašalina darbo skelbimą.</w:t>
+              <w:t>2.1 Sistema pašalina darbo skelbimą.</w:t>
             </w:r>
           </w:p>
         </w:tc>
@@ -2106,8 +2116,6 @@
               </w:rPr>
               <w:t>Pašalintas darbo skelbimas</w:t>
             </w:r>
-            <w:bookmarkStart w:id="0" w:name="_GoBack"/>
-            <w:bookmarkEnd w:id="0"/>
           </w:p>
         </w:tc>
       </w:tr>
@@ -3207,6 +3215,7 @@
     <w:lsdException w:name="HTML Sample" w:semiHidden="1" w:unhideWhenUsed="1"/>
     <w:lsdException w:name="HTML Typewriter" w:semiHidden="1" w:unhideWhenUsed="1"/>
     <w:lsdException w:name="HTML Variable" w:semiHidden="1" w:unhideWhenUsed="1"/>
+    <w:lsdException w:name="Normal Table" w:semiHidden="1" w:unhideWhenUsed="1"/>
     <w:lsdException w:name="annotation subject" w:semiHidden="1" w:unhideWhenUsed="1"/>
     <w:lsdException w:name="No List" w:semiHidden="1" w:unhideWhenUsed="1"/>
     <w:lsdException w:name="Outline List 1" w:semiHidden="1" w:unhideWhenUsed="1"/>
@@ -3252,9 +3261,11 @@
     <w:lsdException w:name="Table Subtle 1" w:semiHidden="1" w:unhideWhenUsed="1"/>
     <w:lsdException w:name="Table Subtle 2" w:semiHidden="1" w:unhideWhenUsed="1"/>
     <w:lsdException w:name="Table Web 1" w:semiHidden="1" w:unhideWhenUsed="1"/>
+    <w:lsdException w:name="Table Web 2" w:semiHidden="1" w:unhideWhenUsed="1"/>
     <w:lsdException w:name="Table Web 3" w:semiHidden="1" w:unhideWhenUsed="1"/>
     <w:lsdException w:name="Balloon Text" w:semiHidden="1" w:unhideWhenUsed="1"/>
     <w:lsdException w:name="Table Grid" w:uiPriority="39"/>
+    <w:lsdException w:name="Table Theme" w:semiHidden="1" w:unhideWhenUsed="1"/>
     <w:lsdException w:name="Placeholder Text" w:semiHidden="1"/>
     <w:lsdException w:name="No Spacing" w:uiPriority="1" w:qFormat="1"/>
     <w:lsdException w:name="Light Shading" w:uiPriority="60"/>
@@ -3541,6 +3552,17 @@
       <w:ind w:left="720"/>
       <w:contextualSpacing/>
     </w:pPr>
+  </w:style>
+  <w:style w:type="character" w:styleId="Strong">
+    <w:name w:val="Strong"/>
+    <w:basedOn w:val="DefaultParagraphFont"/>
+    <w:uiPriority w:val="22"/>
+    <w:qFormat/>
+    <w:rsid w:val="009119C9"/>
+    <w:rPr>
+      <w:b/>
+      <w:bCs/>
+    </w:rPr>
   </w:style>
 </w:styles>
 </file>

</xml_diff>

<commit_message>
Istaisyta Kino Studijos L3 dalis, taip pat pataisyta tos dalies ataskaita
</commit_message>
<xml_diff>
--- a/Dokumentacija/L3/KinoStudijos/KinoStudijosPanaudojimoAtvejuSpecifikacijos.docx
+++ b/Dokumentacija/L3/KinoStudijos/KinoStudijosPanaudojimoAtvejuSpecifikacijos.docx
@@ -284,6 +284,32 @@
                 <w:lang w:val="lt-LT"/>
               </w:rPr>
             </w:pPr>
+            <w:r>
+              <w:rPr>
+                <w:lang w:val="lt-LT"/>
+              </w:rPr>
+              <w:t>1</w:t>
+            </w:r>
+            <w:r>
+              <w:rPr>
+                <w:lang w:val="lt-LT"/>
+              </w:rPr>
+              <w:t xml:space="preserve">.1 </w:t>
+            </w:r>
+            <w:r>
+              <w:rPr>
+                <w:lang w:val="lt-LT"/>
+              </w:rPr>
+              <w:t>Sistema tikrina</w:t>
+            </w:r>
+            <w:bookmarkStart w:id="0" w:name="_GoBack"/>
+            <w:bookmarkEnd w:id="0"/>
+            <w:r>
+              <w:rPr>
+                <w:lang w:val="lt-LT"/>
+              </w:rPr>
+              <w:t xml:space="preserve"> įvestus duomenis.</w:t>
+            </w:r>
           </w:p>
         </w:tc>
       </w:tr>
@@ -327,6 +353,12 @@
               </w:rPr>
               <w:t>2.1 Sistema pateikia filmo kūrėjų paiešką</w:t>
             </w:r>
+            <w:r>
+              <w:rPr>
+                <w:lang w:val="lt-LT"/>
+              </w:rPr>
+              <w:t>.</w:t>
+            </w:r>
           </w:p>
         </w:tc>
       </w:tr>
@@ -413,8 +445,6 @@
               </w:rPr>
               <w:t>4.1 Sistema išsiunčia pranešimus filmų kūrėjams, kurie buvo pridėti prie filmo, patvirtinti pridėjimą.</w:t>
             </w:r>
-            <w:bookmarkStart w:id="0" w:name="_GoBack"/>
-            <w:bookmarkEnd w:id="0"/>
           </w:p>
         </w:tc>
       </w:tr>

</xml_diff>